<commit_message>
Added solutions for the exercises for HTML Structure
</commit_message>
<xml_diff>
--- a/02-HTML-Structure/02-HTML-Structure-Exercise.docx
+++ b/02-HTML-Structure/02-HTML-Structure-Exercise.docx
@@ -1,6 +1,6 @@
 
 <file path=word/document.xml><?xml version="1.0" encoding="utf-8"?>
-<w:document xmlns:wpc="http://schemas.microsoft.com/office/word/2010/wordprocessingCanvas" xmlns:cx="http://schemas.microsoft.com/office/drawing/2014/chartex" xmlns:cx1="http://schemas.microsoft.com/office/drawing/2015/9/8/chartex" xmlns:cx2="http://schemas.microsoft.com/office/drawing/2015/10/21/chartex" xmlns:cx3="http://schemas.microsoft.com/office/drawing/2016/5/9/chartex" xmlns:cx4="http://schemas.microsoft.com/office/drawing/2016/5/10/chartex" xmlns:cx5="http://schemas.microsoft.com/office/drawing/2016/5/11/chartex" xmlns:cx6="http://schemas.microsoft.com/office/drawing/2016/5/12/chartex" xmlns:cx7="http://schemas.microsoft.com/office/drawing/2016/5/13/chartex" xmlns:cx8="http://schemas.microsoft.com/office/drawing/2016/5/14/chartex" xmlns:mc="http://schemas.openxmlformats.org/markup-compatibility/2006" xmlns:aink="http://schemas.microsoft.com/office/drawing/2016/ink" xmlns:am3d="http://schemas.microsoft.com/office/drawing/2017/model3d" xmlns:o="urn:schemas-microsoft-com:office:office" xmlns:r="http://schemas.openxmlformats.org/officeDocument/2006/relationships" xmlns:m="http://schemas.openxmlformats.org/officeDocument/2006/math" xmlns:v="urn:schemas-microsoft-com:vml" xmlns:wp14="http://schemas.microsoft.com/office/word/2010/wordprocessingDrawing" xmlns:wp="http://schemas.openxmlformats.org/drawingml/2006/wordprocessingDrawing" xmlns:w10="urn:schemas-microsoft-com:office:word" xmlns:w="http://schemas.openxmlformats.org/wordprocessingml/2006/main" xmlns:w14="http://schemas.microsoft.com/office/word/2010/wordml" xmlns:w15="http://schemas.microsoft.com/office/word/2012/wordml" xmlns:w16cex="http://schemas.microsoft.com/office/word/2018/wordml/cex" xmlns:w16cid="http://schemas.microsoft.com/office/word/2016/wordml/cid" xmlns:w16="http://schemas.microsoft.com/office/word/2018/wordml" xmlns:w16se="http://schemas.microsoft.com/office/word/2015/wordml/symex" xmlns:wpg="http://schemas.microsoft.com/office/word/2010/wordprocessingGroup" xmlns:wpi="http://schemas.microsoft.com/office/word/2010/wordprocessingInk" xmlns:wne="http://schemas.microsoft.com/office/word/2006/wordml" xmlns:wps="http://schemas.microsoft.com/office/word/2010/wordprocessingShape" mc:Ignorable="w14 w15 w16se w16cid w16 w16cex wp14">
+<w:document xmlns:wpc="http://schemas.microsoft.com/office/word/2010/wordprocessingCanvas" xmlns:cx="http://schemas.microsoft.com/office/drawing/2014/chartex" xmlns:cx1="http://schemas.microsoft.com/office/drawing/2015/9/8/chartex" xmlns:mc="http://schemas.openxmlformats.org/markup-compatibility/2006" xmlns:o="urn:schemas-microsoft-com:office:office" xmlns:r="http://schemas.openxmlformats.org/officeDocument/2006/relationships" xmlns:m="http://schemas.openxmlformats.org/officeDocument/2006/math" xmlns:v="urn:schemas-microsoft-com:vml" xmlns:wp14="http://schemas.microsoft.com/office/word/2010/wordprocessingDrawing" xmlns:wp="http://schemas.openxmlformats.org/drawingml/2006/wordprocessingDrawing" xmlns:w10="urn:schemas-microsoft-com:office:word" xmlns:w="http://schemas.openxmlformats.org/wordprocessingml/2006/main" xmlns:w14="http://schemas.microsoft.com/office/word/2010/wordml" xmlns:w15="http://schemas.microsoft.com/office/word/2012/wordml" xmlns:w16se="http://schemas.microsoft.com/office/word/2015/wordml/symex" xmlns:wpg="http://schemas.microsoft.com/office/word/2010/wordprocessingGroup" xmlns:wpi="http://schemas.microsoft.com/office/word/2010/wordprocessingInk" xmlns:wne="http://schemas.microsoft.com/office/word/2006/wordml" xmlns:wps="http://schemas.microsoft.com/office/word/2010/wordprocessingShape" mc:Ignorable="w14 w15 w16se wp14">
   <w:body>
     <w:p>
       <w:pPr>
@@ -65,8 +65,14 @@
     <w:p>
       <w:pPr>
         <w:pStyle w:val="Heading2"/>
-      </w:pPr>
-      <w:r>
+        <w:rPr>
+          <w:highlight w:val="green"/>
+        </w:rPr>
+      </w:pPr>
+      <w:r>
+        <w:rPr>
+          <w:highlight w:val="green"/>
+        </w:rPr>
         <w:t>Semantic Tags</w:t>
       </w:r>
     </w:p>
@@ -504,8 +510,14 @@
     <w:p>
       <w:pPr>
         <w:pStyle w:val="Heading2"/>
-      </w:pPr>
-      <w:r>
+        <w:rPr>
+          <w:highlight w:val="green"/>
+        </w:rPr>
+      </w:pPr>
+      <w:r>
+        <w:rPr>
+          <w:highlight w:val="green"/>
+        </w:rPr>
         <w:t>Semantic Article Page</w:t>
       </w:r>
     </w:p>
@@ -982,8 +994,14 @@
     <w:p>
       <w:pPr>
         <w:pStyle w:val="Heading2"/>
-      </w:pPr>
-      <w:r>
+        <w:rPr>
+          <w:highlight w:val="green"/>
+        </w:rPr>
+      </w:pPr>
+      <w:r>
+        <w:rPr>
+          <w:highlight w:val="green"/>
+        </w:rPr>
         <w:t>Semantic Blog Layout</w:t>
       </w:r>
     </w:p>
@@ -1490,6 +1508,9 @@
     <w:p>
       <w:pPr>
         <w:pStyle w:val="Heading2"/>
+        <w:rPr>
+          <w:highlight w:val="green"/>
+        </w:rPr>
       </w:pPr>
       <w:r>
         <w:rPr>
@@ -1498,6 +1519,9 @@
         <w:t xml:space="preserve"> </w:t>
       </w:r>
       <w:r>
+        <w:rPr>
+          <w:highlight w:val="green"/>
+        </w:rPr>
         <w:t>Semantic Tables</w:t>
       </w:r>
     </w:p>
@@ -1822,20 +1846,31 @@
         <w:pStyle w:val="Heading2"/>
         <w:rPr>
           <w:noProof/>
-        </w:rPr>
-      </w:pPr>
-      <w:r>
+          <w:highlight w:val="green"/>
+        </w:rPr>
+      </w:pPr>
+      <w:r>
+        <w:rPr>
+          <w:highlight w:val="green"/>
+        </w:rPr>
         <w:t xml:space="preserve">Tags Cardio </w:t>
       </w:r>
       <w:r>
+        <w:rPr>
+          <w:highlight w:val="green"/>
+        </w:rPr>
         <w:t>-</w:t>
       </w:r>
       <w:r>
+        <w:rPr>
+          <w:highlight w:val="green"/>
+        </w:rPr>
         <w:t xml:space="preserve"> </w:t>
       </w:r>
       <w:r>
         <w:rPr>
           <w:noProof/>
+          <w:highlight w:val="green"/>
         </w:rPr>
         <w:t>DataTable</w:t>
       </w:r>
@@ -2094,14 +2129,26 @@
     <w:p>
       <w:pPr>
         <w:pStyle w:val="Heading2"/>
-      </w:pPr>
-      <w:r>
+        <w:rPr>
+          <w:highlight w:val="green"/>
+        </w:rPr>
+      </w:pPr>
+      <w:r>
+        <w:rPr>
+          <w:highlight w:val="green"/>
+        </w:rPr>
         <w:t xml:space="preserve">Tags Cardio </w:t>
       </w:r>
       <w:r>
+        <w:rPr>
+          <w:highlight w:val="green"/>
+        </w:rPr>
         <w:t>-</w:t>
       </w:r>
       <w:r>
+        <w:rPr>
+          <w:highlight w:val="green"/>
+        </w:rPr>
         <w:t xml:space="preserve"> Forms</w:t>
       </w:r>
     </w:p>
@@ -2816,6 +2863,9 @@
     <w:p>
       <w:pPr>
         <w:pStyle w:val="Heading2"/>
+        <w:rPr>
+          <w:highlight w:val="green"/>
+        </w:rPr>
       </w:pPr>
       <w:r>
         <w:rPr>
@@ -2824,10 +2874,10 @@
         <w:t xml:space="preserve"> </w:t>
       </w:r>
       <w:r>
-        <w:t>Clean Up</w:t>
-      </w:r>
-      <w:r>
-        <w:t xml:space="preserve"> Baby Magazine</w:t>
+        <w:rPr>
+          <w:highlight w:val="green"/>
+        </w:rPr>
+        <w:t>Clean Up Baby Magazine</w:t>
       </w:r>
     </w:p>
     <w:p>
@@ -2844,19 +2894,7 @@
           <w:rPr>
             <w:rStyle w:val="Hyperlink"/>
           </w:rPr>
-          <w:t>https://www.bab</w:t>
-        </w:r>
-        <w:r>
-          <w:rPr>
-            <w:rStyle w:val="Hyperlink"/>
-          </w:rPr>
-          <w:t>y</w:t>
-        </w:r>
-        <w:r>
-          <w:rPr>
-            <w:rStyle w:val="Hyperlink"/>
-          </w:rPr>
-          <w:t>caremag.com/</w:t>
+          <w:t>https://www.babycaremag.com/</w:t>
         </w:r>
       </w:hyperlink>
       <w:r>
@@ -3512,15 +3550,27 @@
     <w:p>
       <w:pPr>
         <w:pStyle w:val="Heading2"/>
-      </w:pPr>
-      <w:r>
+        <w:rPr>
+          <w:highlight w:val="green"/>
+        </w:rPr>
+      </w:pPr>
+      <w:r>
+        <w:rPr>
+          <w:highlight w:val="green"/>
+        </w:rPr>
         <w:lastRenderedPageBreak/>
         <w:t xml:space="preserve">Clean Up </w:t>
       </w:r>
       <w:r>
+        <w:rPr>
+          <w:highlight w:val="green"/>
+        </w:rPr>
         <w:t>-</w:t>
       </w:r>
       <w:r>
+        <w:rPr>
+          <w:highlight w:val="green"/>
+        </w:rPr>
         <w:t xml:space="preserve"> Magazine</w:t>
       </w:r>
     </w:p>
@@ -4130,7 +4180,12 @@
         </w:r>
       </w:hyperlink>
       <w:r>
-        <w:t xml:space="preserve"> and copy the HTML code of the website. Open the copied code in your IDE and clean it up.</w:t>
+        <w:t xml:space="preserve"> and copy the H</w:t>
+      </w:r>
+      <w:bookmarkStart w:id="1" w:name="_GoBack"/>
+      <w:bookmarkEnd w:id="1"/>
+      <w:r>
+        <w:t>TML code of the website. Open the copied code in your IDE and clean it up.</w:t>
       </w:r>
     </w:p>
     <w:p>
@@ -5161,7 +5216,7 @@
 </file>
 
 <file path=word/endnotes.xml><?xml version="1.0" encoding="utf-8"?>
-<w:endnotes xmlns:wpc="http://schemas.microsoft.com/office/word/2010/wordprocessingCanvas" xmlns:cx="http://schemas.microsoft.com/office/drawing/2014/chartex" xmlns:cx1="http://schemas.microsoft.com/office/drawing/2015/9/8/chartex" xmlns:cx2="http://schemas.microsoft.com/office/drawing/2015/10/21/chartex" xmlns:cx3="http://schemas.microsoft.com/office/drawing/2016/5/9/chartex" xmlns:cx4="http://schemas.microsoft.com/office/drawing/2016/5/10/chartex" xmlns:cx5="http://schemas.microsoft.com/office/drawing/2016/5/11/chartex" xmlns:cx6="http://schemas.microsoft.com/office/drawing/2016/5/12/chartex" xmlns:cx7="http://schemas.microsoft.com/office/drawing/2016/5/13/chartex" xmlns:cx8="http://schemas.microsoft.com/office/drawing/2016/5/14/chartex" xmlns:mc="http://schemas.openxmlformats.org/markup-compatibility/2006" xmlns:aink="http://schemas.microsoft.com/office/drawing/2016/ink" xmlns:am3d="http://schemas.microsoft.com/office/drawing/2017/model3d" xmlns:o="urn:schemas-microsoft-com:office:office" xmlns:r="http://schemas.openxmlformats.org/officeDocument/2006/relationships" xmlns:m="http://schemas.openxmlformats.org/officeDocument/2006/math" xmlns:v="urn:schemas-microsoft-com:vml" xmlns:wp14="http://schemas.microsoft.com/office/word/2010/wordprocessingDrawing" xmlns:wp="http://schemas.openxmlformats.org/drawingml/2006/wordprocessingDrawing" xmlns:w10="urn:schemas-microsoft-com:office:word" xmlns:w="http://schemas.openxmlformats.org/wordprocessingml/2006/main" xmlns:w14="http://schemas.microsoft.com/office/word/2010/wordml" xmlns:w15="http://schemas.microsoft.com/office/word/2012/wordml" xmlns:w16cex="http://schemas.microsoft.com/office/word/2018/wordml/cex" xmlns:w16cid="http://schemas.microsoft.com/office/word/2016/wordml/cid" xmlns:w16="http://schemas.microsoft.com/office/word/2018/wordml" xmlns:w16se="http://schemas.microsoft.com/office/word/2015/wordml/symex" xmlns:wpg="http://schemas.microsoft.com/office/word/2010/wordprocessingGroup" xmlns:wpi="http://schemas.microsoft.com/office/word/2010/wordprocessingInk" xmlns:wne="http://schemas.microsoft.com/office/word/2006/wordml" xmlns:wps="http://schemas.microsoft.com/office/word/2010/wordprocessingShape" mc:Ignorable="w14 w15 w16se w16cid w16 w16cex wp14">
+<w:endnotes xmlns:wpc="http://schemas.microsoft.com/office/word/2010/wordprocessingCanvas" xmlns:cx="http://schemas.microsoft.com/office/drawing/2014/chartex" xmlns:cx1="http://schemas.microsoft.com/office/drawing/2015/9/8/chartex" xmlns:mc="http://schemas.openxmlformats.org/markup-compatibility/2006" xmlns:o="urn:schemas-microsoft-com:office:office" xmlns:r="http://schemas.openxmlformats.org/officeDocument/2006/relationships" xmlns:m="http://schemas.openxmlformats.org/officeDocument/2006/math" xmlns:v="urn:schemas-microsoft-com:vml" xmlns:wp14="http://schemas.microsoft.com/office/word/2010/wordprocessingDrawing" xmlns:wp="http://schemas.openxmlformats.org/drawingml/2006/wordprocessingDrawing" xmlns:w10="urn:schemas-microsoft-com:office:word" xmlns:w="http://schemas.openxmlformats.org/wordprocessingml/2006/main" xmlns:w14="http://schemas.microsoft.com/office/word/2010/wordml" xmlns:w15="http://schemas.microsoft.com/office/word/2012/wordml" xmlns:w16se="http://schemas.microsoft.com/office/word/2015/wordml/symex" xmlns:wpg="http://schemas.microsoft.com/office/word/2010/wordprocessingGroup" xmlns:wpi="http://schemas.microsoft.com/office/word/2010/wordprocessingInk" xmlns:wne="http://schemas.microsoft.com/office/word/2006/wordml" xmlns:wps="http://schemas.microsoft.com/office/word/2010/wordprocessingShape" mc:Ignorable="w14 w15 w16se wp14">
   <w:endnote w:type="separator" w:id="-1">
     <w:p>
       <w:pPr>
@@ -5186,7 +5241,7 @@
 </file>
 
 <file path=word/footer1.xml><?xml version="1.0" encoding="utf-8"?>
-<w:ftr xmlns:wpc="http://schemas.microsoft.com/office/word/2010/wordprocessingCanvas" xmlns:cx="http://schemas.microsoft.com/office/drawing/2014/chartex" xmlns:cx1="http://schemas.microsoft.com/office/drawing/2015/9/8/chartex" xmlns:cx2="http://schemas.microsoft.com/office/drawing/2015/10/21/chartex" xmlns:cx3="http://schemas.microsoft.com/office/drawing/2016/5/9/chartex" xmlns:cx4="http://schemas.microsoft.com/office/drawing/2016/5/10/chartex" xmlns:cx5="http://schemas.microsoft.com/office/drawing/2016/5/11/chartex" xmlns:cx6="http://schemas.microsoft.com/office/drawing/2016/5/12/chartex" xmlns:cx7="http://schemas.microsoft.com/office/drawing/2016/5/13/chartex" xmlns:cx8="http://schemas.microsoft.com/office/drawing/2016/5/14/chartex" xmlns:mc="http://schemas.openxmlformats.org/markup-compatibility/2006" xmlns:aink="http://schemas.microsoft.com/office/drawing/2016/ink" xmlns:am3d="http://schemas.microsoft.com/office/drawing/2017/model3d" xmlns:o="urn:schemas-microsoft-com:office:office" xmlns:r="http://schemas.openxmlformats.org/officeDocument/2006/relationships" xmlns:m="http://schemas.openxmlformats.org/officeDocument/2006/math" xmlns:v="urn:schemas-microsoft-com:vml" xmlns:wp14="http://schemas.microsoft.com/office/word/2010/wordprocessingDrawing" xmlns:wp="http://schemas.openxmlformats.org/drawingml/2006/wordprocessingDrawing" xmlns:w10="urn:schemas-microsoft-com:office:word" xmlns:w="http://schemas.openxmlformats.org/wordprocessingml/2006/main" xmlns:w14="http://schemas.microsoft.com/office/word/2010/wordml" xmlns:w15="http://schemas.microsoft.com/office/word/2012/wordml" xmlns:w16cex="http://schemas.microsoft.com/office/word/2018/wordml/cex" xmlns:w16cid="http://schemas.microsoft.com/office/word/2016/wordml/cid" xmlns:w16="http://schemas.microsoft.com/office/word/2018/wordml" xmlns:w16se="http://schemas.microsoft.com/office/word/2015/wordml/symex" xmlns:wpg="http://schemas.microsoft.com/office/word/2010/wordprocessingGroup" xmlns:wpi="http://schemas.microsoft.com/office/word/2010/wordprocessingInk" xmlns:wne="http://schemas.microsoft.com/office/word/2006/wordml" xmlns:wps="http://schemas.microsoft.com/office/word/2010/wordprocessingShape" mc:Ignorable="w14 w15 w16se w16cid w16 w16cex wp14">
+<w:ftr xmlns:wpc="http://schemas.microsoft.com/office/word/2010/wordprocessingCanvas" xmlns:cx="http://schemas.microsoft.com/office/drawing/2014/chartex" xmlns:cx1="http://schemas.microsoft.com/office/drawing/2015/9/8/chartex" xmlns:mc="http://schemas.openxmlformats.org/markup-compatibility/2006" xmlns:o="urn:schemas-microsoft-com:office:office" xmlns:r="http://schemas.openxmlformats.org/officeDocument/2006/relationships" xmlns:m="http://schemas.openxmlformats.org/officeDocument/2006/math" xmlns:v="urn:schemas-microsoft-com:vml" xmlns:wp14="http://schemas.microsoft.com/office/word/2010/wordprocessingDrawing" xmlns:wp="http://schemas.openxmlformats.org/drawingml/2006/wordprocessingDrawing" xmlns:w10="urn:schemas-microsoft-com:office:word" xmlns:w="http://schemas.openxmlformats.org/wordprocessingml/2006/main" xmlns:w14="http://schemas.microsoft.com/office/word/2010/wordml" xmlns:w15="http://schemas.microsoft.com/office/word/2012/wordml" xmlns:w16se="http://schemas.microsoft.com/office/word/2015/wordml/symex" xmlns:wpg="http://schemas.microsoft.com/office/word/2010/wordprocessingGroup" xmlns:wpi="http://schemas.microsoft.com/office/word/2010/wordprocessingInk" xmlns:wne="http://schemas.microsoft.com/office/word/2006/wordml" xmlns:wps="http://schemas.microsoft.com/office/word/2010/wordprocessingShape" mc:Ignorable="w14 w15 w16se wp14">
   <w:p>
     <w:pPr>
       <w:pStyle w:val="Footer"/>
@@ -5281,7 +5336,7 @@
             </wp:anchor>
           </w:drawing>
         </mc:Choice>
-        <mc:Fallback>
+        <mc:Fallback xmlns:w16="http://schemas.microsoft.com/office/word/2018/wordml" xmlns:w16cid="http://schemas.microsoft.com/office/word/2016/wordml/cid" xmlns:w16cex="http://schemas.microsoft.com/office/word/2018/wordml/cex" xmlns:am3d="http://schemas.microsoft.com/office/drawing/2017/model3d" xmlns:aink="http://schemas.microsoft.com/office/drawing/2016/ink" xmlns:cx8="http://schemas.microsoft.com/office/drawing/2016/5/14/chartex" xmlns:cx7="http://schemas.microsoft.com/office/drawing/2016/5/13/chartex" xmlns:cx6="http://schemas.microsoft.com/office/drawing/2016/5/12/chartex" xmlns:cx5="http://schemas.microsoft.com/office/drawing/2016/5/11/chartex" xmlns:cx4="http://schemas.microsoft.com/office/drawing/2016/5/10/chartex" xmlns:cx3="http://schemas.microsoft.com/office/drawing/2016/5/9/chartex" xmlns:cx2="http://schemas.microsoft.com/office/drawing/2015/10/21/chartex">
           <w:pict>
             <v:shapetype w14:anchorId="41B1E642" id="_x0000_t202" coordsize="21600,21600" o:spt="202" path="m,l,21600r21600,l21600,xe">
               <v:stroke joinstyle="miter"/>
@@ -5367,7 +5422,7 @@
                               <w:szCs w:val="17"/>
                             </w:rPr>
                           </w:pPr>
-                          <w:bookmarkStart w:id="1" w:name="_Hlk24191091"/>
+                          <w:bookmarkStart w:id="2" w:name="_Hlk24191091"/>
                           <w:r>
                             <w:rPr>
                               <w:sz w:val="17"/>
@@ -5494,7 +5549,7 @@
                             <w:t>.</w:t>
                           </w:r>
                         </w:p>
-                        <w:bookmarkEnd w:id="1"/>
+                        <w:bookmarkEnd w:id="2"/>
                         <w:p>
                           <w:pPr>
                             <w:spacing w:line="240" w:lineRule="auto"/>
@@ -5723,7 +5778,7 @@
                                               <a14:useLocalDpi xmlns:a14="http://schemas.microsoft.com/office/drawing/2010/main" val="0"/>
                                             </a:ext>
                                             <a:ext uri="{837473B0-CC2E-450A-ABE3-18F120FF3D39}">
-                                              <a1611:picAttrSrcUrl xmlns:a1611="http://schemas.microsoft.com/office/drawing/2016/11/main" r:id="rId9"/>
+                                              <a1611:picAttrSrcUrl xmlns:a1611="http://schemas.microsoft.com/office/drawing/2016/11/main" xmlns:w16="http://schemas.microsoft.com/office/word/2018/wordml" xmlns:w16cid="http://schemas.microsoft.com/office/word/2016/wordml/cid" xmlns:w16cex="http://schemas.microsoft.com/office/word/2018/wordml/cex" xmlns:w="http://schemas.openxmlformats.org/wordprocessingml/2006/main" xmlns:w10="urn:schemas-microsoft-com:office:word" xmlns:v="urn:schemas-microsoft-com:vml" xmlns:o="urn:schemas-microsoft-com:office:office" xmlns:am3d="http://schemas.microsoft.com/office/drawing/2017/model3d" xmlns:aink="http://schemas.microsoft.com/office/drawing/2016/ink" xmlns:cx8="http://schemas.microsoft.com/office/drawing/2016/5/14/chartex" xmlns:cx7="http://schemas.microsoft.com/office/drawing/2016/5/13/chartex" xmlns:cx6="http://schemas.microsoft.com/office/drawing/2016/5/12/chartex" xmlns:cx5="http://schemas.microsoft.com/office/drawing/2016/5/11/chartex" xmlns:cx4="http://schemas.microsoft.com/office/drawing/2016/5/10/chartex" xmlns:cx3="http://schemas.microsoft.com/office/drawing/2016/5/9/chartex" xmlns:cx2="http://schemas.microsoft.com/office/drawing/2015/10/21/chartex" xmlns="" r:id="rId9"/>
                                             </a:ext>
                                           </a:extLst>
                                         </a:blip>
@@ -6063,7 +6118,7 @@
             </wp:anchor>
           </w:drawing>
         </mc:Choice>
-        <mc:Fallback>
+        <mc:Fallback xmlns:w16="http://schemas.microsoft.com/office/word/2018/wordml" xmlns:w16cid="http://schemas.microsoft.com/office/word/2016/wordml/cid" xmlns:w16cex="http://schemas.microsoft.com/office/word/2018/wordml/cex" xmlns:am3d="http://schemas.microsoft.com/office/drawing/2017/model3d" xmlns:aink="http://schemas.microsoft.com/office/drawing/2016/ink" xmlns:cx8="http://schemas.microsoft.com/office/drawing/2016/5/14/chartex" xmlns:cx7="http://schemas.microsoft.com/office/drawing/2016/5/13/chartex" xmlns:cx6="http://schemas.microsoft.com/office/drawing/2016/5/12/chartex" xmlns:cx5="http://schemas.microsoft.com/office/drawing/2016/5/11/chartex" xmlns:cx4="http://schemas.microsoft.com/office/drawing/2016/5/10/chartex" xmlns:cx3="http://schemas.microsoft.com/office/drawing/2016/5/9/chartex" xmlns:cx2="http://schemas.microsoft.com/office/drawing/2015/10/21/chartex">
           <w:pict>
             <v:shape w14:anchorId="2074F399" id="Text Box 16" o:spid="_x0000_s1027" type="#_x0000_t202" style="position:absolute;margin-left:109pt;margin-top:7pt;width:411.4pt;height:40.45pt;z-index:251657216;visibility:visible;mso-wrap-style:square;mso-width-percent:0;mso-height-percent:0;mso-wrap-distance-left:9pt;mso-wrap-distance-top:0;mso-wrap-distance-right:9pt;mso-wrap-distance-bottom:0;mso-position-horizontal:absolute;mso-position-horizontal-relative:text;mso-position-vertical:absolute;mso-position-vertical-relative:text;mso-width-percent:0;mso-height-percent:0;mso-width-relative:page;mso-height-relative:page;v-text-anchor:top" o:gfxdata="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" filled="f" stroked="f">
               <v:textbox inset=".5mm,1.2mm,.5mm,.5mm">
@@ -6900,7 +6955,7 @@
             </wp:anchor>
           </w:drawing>
         </mc:Choice>
-        <mc:Fallback>
+        <mc:Fallback xmlns:w16="http://schemas.microsoft.com/office/word/2018/wordml" xmlns:w16cid="http://schemas.microsoft.com/office/word/2016/wordml/cid" xmlns:w16cex="http://schemas.microsoft.com/office/word/2018/wordml/cex" xmlns:am3d="http://schemas.microsoft.com/office/drawing/2017/model3d" xmlns:aink="http://schemas.microsoft.com/office/drawing/2016/ink" xmlns:cx8="http://schemas.microsoft.com/office/drawing/2016/5/14/chartex" xmlns:cx7="http://schemas.microsoft.com/office/drawing/2016/5/13/chartex" xmlns:cx6="http://schemas.microsoft.com/office/drawing/2016/5/12/chartex" xmlns:cx5="http://schemas.microsoft.com/office/drawing/2016/5/11/chartex" xmlns:cx4="http://schemas.microsoft.com/office/drawing/2016/5/10/chartex" xmlns:cx3="http://schemas.microsoft.com/office/drawing/2016/5/9/chartex" xmlns:cx2="http://schemas.microsoft.com/office/drawing/2015/10/21/chartex">
           <w:pict>
             <v:line w14:anchorId="60BE7D18" id="Straight Connector 19" o:spid="_x0000_s1026" style="position:absolute;flip:y;z-index:251622400;visibility:visible;mso-wrap-style:square;mso-width-percent:0;mso-height-percent:0;mso-wrap-distance-left:9pt;mso-wrap-distance-top:0;mso-wrap-distance-right:9pt;mso-wrap-distance-bottom:0;mso-position-horizontal:absolute;mso-position-horizontal-relative:text;mso-position-vertical:absolute;mso-position-vertical-relative:text;mso-width-percent:0;mso-height-percent:0;mso-width-relative:page;mso-height-relative:page" from="-.1pt,5.2pt" to="520.7pt,5.2pt" o:gfxdata="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" strokecolor="#974706 [1609]" strokeweight="1pt">
               <v:stroke endcap="round"/>
@@ -7006,7 +7061,7 @@
                               <w:sz w:val="18"/>
                               <w:szCs w:val="18"/>
                             </w:rPr>
-                            <w:t>1</w:t>
+                            <w:t>7</w:t>
                           </w:r>
                           <w:r>
                             <w:rPr>
@@ -7049,7 +7104,7 @@
                               <w:sz w:val="18"/>
                               <w:szCs w:val="18"/>
                             </w:rPr>
-                            <w:t>1</w:t>
+                            <w:t>8</w:t>
                           </w:r>
                           <w:r>
                             <w:rPr>
@@ -7081,7 +7136,11 @@
         </mc:Choice>
         <mc:Fallback>
           <w:pict>
-            <v:shape w14:anchorId="60DB5C39" id="Text Box 4" o:spid="_x0000_s1028" type="#_x0000_t202" style="position:absolute;margin-left:444.65pt;margin-top:26.95pt;width:70.9pt;height:15.9pt;z-index:251663360;visibility:visible;mso-wrap-style:square;mso-width-percent:0;mso-height-percent:0;mso-wrap-distance-left:9pt;mso-wrap-distance-top:0;mso-wrap-distance-right:9pt;mso-wrap-distance-bottom:0;mso-position-horizontal:absolute;mso-position-horizontal-relative:text;mso-position-vertical:absolute;mso-position-vertical-relative:text;mso-width-percent:0;mso-height-percent:0;mso-width-relative:page;mso-height-relative:page;v-text-anchor:middle" o:gfxdata="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" filled="f" stroked="f" strokeweight=".5pt">
+            <v:shapetype w14:anchorId="60DB5C39" id="_x0000_t202" coordsize="21600,21600" o:spt="202" path="m,l,21600r21600,l21600,xe">
+              <v:stroke joinstyle="miter"/>
+              <v:path gradientshapeok="t" o:connecttype="rect"/>
+            </v:shapetype>
+            <v:shape id="Text Box 4" o:spid="_x0000_s1028" type="#_x0000_t202" style="position:absolute;margin-left:444.65pt;margin-top:26.95pt;width:70.9pt;height:15.9pt;z-index:251663360;visibility:visible;mso-wrap-style:square;mso-width-percent:0;mso-height-percent:0;mso-wrap-distance-left:9pt;mso-wrap-distance-top:0;mso-wrap-distance-right:9pt;mso-wrap-distance-bottom:0;mso-position-horizontal:absolute;mso-position-horizontal-relative:text;mso-position-vertical:absolute;mso-position-vertical-relative:text;mso-width-percent:0;mso-height-percent:0;mso-width-relative:page;mso-height-relative:page;v-text-anchor:middle" o:gfxdata="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" filled="f" stroked="f" strokeweight=".5pt">
               <v:textbox inset="0,0,0,0">
                 <w:txbxContent>
                   <w:p>
@@ -7127,7 +7186,7 @@
                         <w:sz w:val="18"/>
                         <w:szCs w:val="18"/>
                       </w:rPr>
-                      <w:t>1</w:t>
+                      <w:t>7</w:t>
                     </w:r>
                     <w:r>
                       <w:rPr>
@@ -7170,7 +7229,7 @@
                         <w:sz w:val="18"/>
                         <w:szCs w:val="18"/>
                       </w:rPr>
-                      <w:t>1</w:t>
+                      <w:t>8</w:t>
                     </w:r>
                     <w:r>
                       <w:rPr>
@@ -7192,7 +7251,7 @@
 </file>
 
 <file path=word/footnotes.xml><?xml version="1.0" encoding="utf-8"?>
-<w:footnotes xmlns:wpc="http://schemas.microsoft.com/office/word/2010/wordprocessingCanvas" xmlns:cx="http://schemas.microsoft.com/office/drawing/2014/chartex" xmlns:cx1="http://schemas.microsoft.com/office/drawing/2015/9/8/chartex" xmlns:cx2="http://schemas.microsoft.com/office/drawing/2015/10/21/chartex" xmlns:cx3="http://schemas.microsoft.com/office/drawing/2016/5/9/chartex" xmlns:cx4="http://schemas.microsoft.com/office/drawing/2016/5/10/chartex" xmlns:cx5="http://schemas.microsoft.com/office/drawing/2016/5/11/chartex" xmlns:cx6="http://schemas.microsoft.com/office/drawing/2016/5/12/chartex" xmlns:cx7="http://schemas.microsoft.com/office/drawing/2016/5/13/chartex" xmlns:cx8="http://schemas.microsoft.com/office/drawing/2016/5/14/chartex" xmlns:mc="http://schemas.openxmlformats.org/markup-compatibility/2006" xmlns:aink="http://schemas.microsoft.com/office/drawing/2016/ink" xmlns:am3d="http://schemas.microsoft.com/office/drawing/2017/model3d" xmlns:o="urn:schemas-microsoft-com:office:office" xmlns:r="http://schemas.openxmlformats.org/officeDocument/2006/relationships" xmlns:m="http://schemas.openxmlformats.org/officeDocument/2006/math" xmlns:v="urn:schemas-microsoft-com:vml" xmlns:wp14="http://schemas.microsoft.com/office/word/2010/wordprocessingDrawing" xmlns:wp="http://schemas.openxmlformats.org/drawingml/2006/wordprocessingDrawing" xmlns:w10="urn:schemas-microsoft-com:office:word" xmlns:w="http://schemas.openxmlformats.org/wordprocessingml/2006/main" xmlns:w14="http://schemas.microsoft.com/office/word/2010/wordml" xmlns:w15="http://schemas.microsoft.com/office/word/2012/wordml" xmlns:w16cex="http://schemas.microsoft.com/office/word/2018/wordml/cex" xmlns:w16cid="http://schemas.microsoft.com/office/word/2016/wordml/cid" xmlns:w16="http://schemas.microsoft.com/office/word/2018/wordml" xmlns:w16se="http://schemas.microsoft.com/office/word/2015/wordml/symex" xmlns:wpg="http://schemas.microsoft.com/office/word/2010/wordprocessingGroup" xmlns:wpi="http://schemas.microsoft.com/office/word/2010/wordprocessingInk" xmlns:wne="http://schemas.microsoft.com/office/word/2006/wordml" xmlns:wps="http://schemas.microsoft.com/office/word/2010/wordprocessingShape" mc:Ignorable="w14 w15 w16se w16cid w16 w16cex wp14">
+<w:footnotes xmlns:wpc="http://schemas.microsoft.com/office/word/2010/wordprocessingCanvas" xmlns:cx="http://schemas.microsoft.com/office/drawing/2014/chartex" xmlns:cx1="http://schemas.microsoft.com/office/drawing/2015/9/8/chartex" xmlns:mc="http://schemas.openxmlformats.org/markup-compatibility/2006" xmlns:o="urn:schemas-microsoft-com:office:office" xmlns:r="http://schemas.openxmlformats.org/officeDocument/2006/relationships" xmlns:m="http://schemas.openxmlformats.org/officeDocument/2006/math" xmlns:v="urn:schemas-microsoft-com:vml" xmlns:wp14="http://schemas.microsoft.com/office/word/2010/wordprocessingDrawing" xmlns:wp="http://schemas.openxmlformats.org/drawingml/2006/wordprocessingDrawing" xmlns:w10="urn:schemas-microsoft-com:office:word" xmlns:w="http://schemas.openxmlformats.org/wordprocessingml/2006/main" xmlns:w14="http://schemas.microsoft.com/office/word/2010/wordml" xmlns:w15="http://schemas.microsoft.com/office/word/2012/wordml" xmlns:w16se="http://schemas.microsoft.com/office/word/2015/wordml/symex" xmlns:wpg="http://schemas.microsoft.com/office/word/2010/wordprocessingGroup" xmlns:wpi="http://schemas.microsoft.com/office/word/2010/wordprocessingInk" xmlns:wne="http://schemas.microsoft.com/office/word/2006/wordml" xmlns:wps="http://schemas.microsoft.com/office/word/2010/wordprocessingShape" mc:Ignorable="w14 w15 w16se wp14">
   <w:footnote w:type="separator" w:id="-1">
     <w:p>
       <w:pPr>
@@ -7217,7 +7276,7 @@
 </file>
 
 <file path=word/header1.xml><?xml version="1.0" encoding="utf-8"?>
-<w:hdr xmlns:wpc="http://schemas.microsoft.com/office/word/2010/wordprocessingCanvas" xmlns:cx="http://schemas.microsoft.com/office/drawing/2014/chartex" xmlns:cx1="http://schemas.microsoft.com/office/drawing/2015/9/8/chartex" xmlns:cx2="http://schemas.microsoft.com/office/drawing/2015/10/21/chartex" xmlns:cx3="http://schemas.microsoft.com/office/drawing/2016/5/9/chartex" xmlns:cx4="http://schemas.microsoft.com/office/drawing/2016/5/10/chartex" xmlns:cx5="http://schemas.microsoft.com/office/drawing/2016/5/11/chartex" xmlns:cx6="http://schemas.microsoft.com/office/drawing/2016/5/12/chartex" xmlns:cx7="http://schemas.microsoft.com/office/drawing/2016/5/13/chartex" xmlns:cx8="http://schemas.microsoft.com/office/drawing/2016/5/14/chartex" xmlns:mc="http://schemas.openxmlformats.org/markup-compatibility/2006" xmlns:aink="http://schemas.microsoft.com/office/drawing/2016/ink" xmlns:am3d="http://schemas.microsoft.com/office/drawing/2017/model3d" xmlns:o="urn:schemas-microsoft-com:office:office" xmlns:r="http://schemas.openxmlformats.org/officeDocument/2006/relationships" xmlns:m="http://schemas.openxmlformats.org/officeDocument/2006/math" xmlns:v="urn:schemas-microsoft-com:vml" xmlns:wp14="http://schemas.microsoft.com/office/word/2010/wordprocessingDrawing" xmlns:wp="http://schemas.openxmlformats.org/drawingml/2006/wordprocessingDrawing" xmlns:w10="urn:schemas-microsoft-com:office:word" xmlns:w="http://schemas.openxmlformats.org/wordprocessingml/2006/main" xmlns:w14="http://schemas.microsoft.com/office/word/2010/wordml" xmlns:w15="http://schemas.microsoft.com/office/word/2012/wordml" xmlns:w16cex="http://schemas.microsoft.com/office/word/2018/wordml/cex" xmlns:w16cid="http://schemas.microsoft.com/office/word/2016/wordml/cid" xmlns:w16="http://schemas.microsoft.com/office/word/2018/wordml" xmlns:w16se="http://schemas.microsoft.com/office/word/2015/wordml/symex" xmlns:wpg="http://schemas.microsoft.com/office/word/2010/wordprocessingGroup" xmlns:wpi="http://schemas.microsoft.com/office/word/2010/wordprocessingInk" xmlns:wne="http://schemas.microsoft.com/office/word/2006/wordml" xmlns:wps="http://schemas.microsoft.com/office/word/2010/wordprocessingShape" mc:Ignorable="w14 w15 w16se w16cid w16 w16cex wp14">
+<w:hdr xmlns:wpc="http://schemas.microsoft.com/office/word/2010/wordprocessingCanvas" xmlns:cx="http://schemas.microsoft.com/office/drawing/2014/chartex" xmlns:cx1="http://schemas.microsoft.com/office/drawing/2015/9/8/chartex" xmlns:mc="http://schemas.openxmlformats.org/markup-compatibility/2006" xmlns:o="urn:schemas-microsoft-com:office:office" xmlns:r="http://schemas.openxmlformats.org/officeDocument/2006/relationships" xmlns:m="http://schemas.openxmlformats.org/officeDocument/2006/math" xmlns:v="urn:schemas-microsoft-com:vml" xmlns:wp14="http://schemas.microsoft.com/office/word/2010/wordprocessingDrawing" xmlns:wp="http://schemas.openxmlformats.org/drawingml/2006/wordprocessingDrawing" xmlns:w10="urn:schemas-microsoft-com:office:word" xmlns:w="http://schemas.openxmlformats.org/wordprocessingml/2006/main" xmlns:w14="http://schemas.microsoft.com/office/word/2010/wordml" xmlns:w15="http://schemas.microsoft.com/office/word/2012/wordml" xmlns:w16se="http://schemas.microsoft.com/office/word/2015/wordml/symex" xmlns:wpg="http://schemas.microsoft.com/office/word/2010/wordprocessingGroup" xmlns:wpi="http://schemas.microsoft.com/office/word/2010/wordprocessingInk" xmlns:wne="http://schemas.microsoft.com/office/word/2006/wordml" xmlns:wps="http://schemas.microsoft.com/office/word/2010/wordprocessingShape" mc:Ignorable="w14 w15 w16se wp14">
   <w:p>
     <w:pPr>
       <w:pStyle w:val="Header"/>
@@ -7228,7 +7287,7 @@
 </file>
 
 <file path=word/numbering.xml><?xml version="1.0" encoding="utf-8"?>
-<w:numbering xmlns:wpc="http://schemas.microsoft.com/office/word/2010/wordprocessingCanvas" xmlns:cx="http://schemas.microsoft.com/office/drawing/2014/chartex" xmlns:cx1="http://schemas.microsoft.com/office/drawing/2015/9/8/chartex" xmlns:cx2="http://schemas.microsoft.com/office/drawing/2015/10/21/chartex" xmlns:cx3="http://schemas.microsoft.com/office/drawing/2016/5/9/chartex" xmlns:cx4="http://schemas.microsoft.com/office/drawing/2016/5/10/chartex" xmlns:cx5="http://schemas.microsoft.com/office/drawing/2016/5/11/chartex" xmlns:cx6="http://schemas.microsoft.com/office/drawing/2016/5/12/chartex" xmlns:cx7="http://schemas.microsoft.com/office/drawing/2016/5/13/chartex" xmlns:cx8="http://schemas.microsoft.com/office/drawing/2016/5/14/chartex" xmlns:mc="http://schemas.openxmlformats.org/markup-compatibility/2006" xmlns:aink="http://schemas.microsoft.com/office/drawing/2016/ink" xmlns:am3d="http://schemas.microsoft.com/office/drawing/2017/model3d" xmlns:o="urn:schemas-microsoft-com:office:office" xmlns:r="http://schemas.openxmlformats.org/officeDocument/2006/relationships" xmlns:m="http://schemas.openxmlformats.org/officeDocument/2006/math" xmlns:v="urn:schemas-microsoft-com:vml" xmlns:wp14="http://schemas.microsoft.com/office/word/2010/wordprocessingDrawing" xmlns:wp="http://schemas.openxmlformats.org/drawingml/2006/wordprocessingDrawing" xmlns:w10="urn:schemas-microsoft-com:office:word" xmlns:w="http://schemas.openxmlformats.org/wordprocessingml/2006/main" xmlns:w14="http://schemas.microsoft.com/office/word/2010/wordml" xmlns:w15="http://schemas.microsoft.com/office/word/2012/wordml" xmlns:w16cex="http://schemas.microsoft.com/office/word/2018/wordml/cex" xmlns:w16cid="http://schemas.microsoft.com/office/word/2016/wordml/cid" xmlns:w16="http://schemas.microsoft.com/office/word/2018/wordml" xmlns:w16se="http://schemas.microsoft.com/office/word/2015/wordml/symex" xmlns:wpg="http://schemas.microsoft.com/office/word/2010/wordprocessingGroup" xmlns:wpi="http://schemas.microsoft.com/office/word/2010/wordprocessingInk" xmlns:wne="http://schemas.microsoft.com/office/word/2006/wordml" xmlns:wps="http://schemas.microsoft.com/office/word/2010/wordprocessingShape" mc:Ignorable="w14 w15 w16se w16cid w16 w16cex wp14">
+<w:numbering xmlns:wpc="http://schemas.microsoft.com/office/word/2010/wordprocessingCanvas" xmlns:cx="http://schemas.microsoft.com/office/drawing/2014/chartex" xmlns:cx1="http://schemas.microsoft.com/office/drawing/2015/9/8/chartex" xmlns:mc="http://schemas.openxmlformats.org/markup-compatibility/2006" xmlns:o="urn:schemas-microsoft-com:office:office" xmlns:r="http://schemas.openxmlformats.org/officeDocument/2006/relationships" xmlns:m="http://schemas.openxmlformats.org/officeDocument/2006/math" xmlns:v="urn:schemas-microsoft-com:vml" xmlns:wp14="http://schemas.microsoft.com/office/word/2010/wordprocessingDrawing" xmlns:wp="http://schemas.openxmlformats.org/drawingml/2006/wordprocessingDrawing" xmlns:w10="urn:schemas-microsoft-com:office:word" xmlns:w="http://schemas.openxmlformats.org/wordprocessingml/2006/main" xmlns:w14="http://schemas.microsoft.com/office/word/2010/wordml" xmlns:w15="http://schemas.microsoft.com/office/word/2012/wordml" xmlns:w16se="http://schemas.microsoft.com/office/word/2015/wordml/symex" xmlns:wpg="http://schemas.microsoft.com/office/word/2010/wordprocessingGroup" xmlns:wpi="http://schemas.microsoft.com/office/word/2010/wordprocessingInk" xmlns:wne="http://schemas.microsoft.com/office/word/2006/wordml" xmlns:wps="http://schemas.microsoft.com/office/word/2010/wordprocessingShape" mc:Ignorable="w14 w15 w16se wp14">
   <w:abstractNum w:abstractNumId="0" w15:restartNumberingAfterBreak="0">
     <w:nsid w:val="04E60920"/>
     <w:multiLevelType w:val="hybridMultilevel"/>
@@ -12240,7 +12299,7 @@
 </file>
 
 <file path=word/styles.xml><?xml version="1.0" encoding="utf-8"?>
-<w:styles xmlns:mc="http://schemas.openxmlformats.org/markup-compatibility/2006" xmlns:r="http://schemas.openxmlformats.org/officeDocument/2006/relationships" xmlns:w="http://schemas.openxmlformats.org/wordprocessingml/2006/main" xmlns:w14="http://schemas.microsoft.com/office/word/2010/wordml" xmlns:w15="http://schemas.microsoft.com/office/word/2012/wordml" xmlns:w16cex="http://schemas.microsoft.com/office/word/2018/wordml/cex" xmlns:w16cid="http://schemas.microsoft.com/office/word/2016/wordml/cid" xmlns:w16="http://schemas.microsoft.com/office/word/2018/wordml" xmlns:w16se="http://schemas.microsoft.com/office/word/2015/wordml/symex" mc:Ignorable="w14 w15 w16se w16cid w16 w16cex">
+<w:styles xmlns:mc="http://schemas.openxmlformats.org/markup-compatibility/2006" xmlns:r="http://schemas.openxmlformats.org/officeDocument/2006/relationships" xmlns:w="http://schemas.openxmlformats.org/wordprocessingml/2006/main" xmlns:w14="http://schemas.microsoft.com/office/word/2010/wordml" xmlns:w15="http://schemas.microsoft.com/office/word/2012/wordml" xmlns:w16se="http://schemas.microsoft.com/office/word/2015/wordml/symex" mc:Ignorable="w14 w15 w16se">
   <w:docDefaults>
     <w:rPrDefault>
       <w:rPr>
@@ -12256,7 +12315,7 @@
       </w:pPr>
     </w:pPrDefault>
   </w:docDefaults>
-  <w:latentStyles w:defLockedState="0" w:defUIPriority="99" w:defSemiHidden="0" w:defUnhideWhenUsed="0" w:defQFormat="0" w:count="376">
+  <w:latentStyles w:defLockedState="0" w:defUIPriority="99" w:defSemiHidden="0" w:defUnhideWhenUsed="0" w:defQFormat="0" w:count="371">
     <w:lsdException w:name="Normal" w:uiPriority="0" w:qFormat="1"/>
     <w:lsdException w:name="heading 1" w:uiPriority="9" w:qFormat="1"/>
     <w:lsdException w:name="heading 2" w:semiHidden="1" w:uiPriority="9" w:unhideWhenUsed="1" w:qFormat="1"/>
@@ -12628,11 +12687,6 @@
     <w:lsdException w:name="List Table 5 Dark Accent 6" w:uiPriority="50"/>
     <w:lsdException w:name="List Table 6 Colorful Accent 6" w:uiPriority="51"/>
     <w:lsdException w:name="List Table 7 Colorful Accent 6" w:uiPriority="52"/>
-    <w:lsdException w:name="Mention" w:semiHidden="1" w:unhideWhenUsed="1"/>
-    <w:lsdException w:name="Smart Hyperlink" w:semiHidden="1" w:unhideWhenUsed="1"/>
-    <w:lsdException w:name="Hashtag" w:semiHidden="1" w:unhideWhenUsed="1"/>
-    <w:lsdException w:name="Unresolved Mention" w:semiHidden="1" w:unhideWhenUsed="1"/>
-    <w:lsdException w:name="Smart Link" w:semiHidden="1" w:unhideWhenUsed="1"/>
   </w:latentStyles>
   <w:style w:type="paragraph" w:default="1" w:styleId="Normal">
     <w:name w:val="Normal"/>
@@ -13070,7 +13124,7 @@
       <w:u w:val="single"/>
     </w:rPr>
   </w:style>
-  <w:style w:type="character" w:styleId="UnresolvedMention">
+  <w:style w:type="character" w:customStyle="1" w:styleId="UnresolvedMention">
     <w:name w:val="Unresolved Mention"/>
     <w:basedOn w:val="DefaultParagraphFont"/>
     <w:uiPriority w:val="99"/>
@@ -13375,7 +13429,7 @@
 </file>
 
 <file path=customXml/itemProps1.xml><?xml version="1.0" encoding="utf-8"?>
-<ds:datastoreItem xmlns:ds="http://schemas.openxmlformats.org/officeDocument/2006/customXml" ds:itemID="{18323E19-8D94-4959-A6A3-43041BE8367D}">
+<ds:datastoreItem xmlns:ds="http://schemas.openxmlformats.org/officeDocument/2006/customXml" ds:itemID="{1B79C2F5-EF76-4225-A586-E07EE7BAA460}">
   <ds:schemaRefs>
     <ds:schemaRef ds:uri="http://schemas.openxmlformats.org/officeDocument/2006/bibliography"/>
   </ds:schemaRefs>

</xml_diff>

<commit_message>
Added solutions for the exercises from the CSS lecture
</commit_message>
<xml_diff>
--- a/02-HTML-Structure/02-HTML-Structure-Exercise.docx
+++ b/02-HTML-Structure/02-HTML-Structure-Exercise.docx
@@ -4156,14 +4156,26 @@
     <w:p>
       <w:pPr>
         <w:pStyle w:val="Heading2"/>
-      </w:pPr>
-      <w:r>
+        <w:rPr>
+          <w:highlight w:val="green"/>
+        </w:rPr>
+      </w:pPr>
+      <w:r>
+        <w:rPr>
+          <w:highlight w:val="green"/>
+        </w:rPr>
         <w:t xml:space="preserve">Clean Up </w:t>
       </w:r>
       <w:r>
+        <w:rPr>
+          <w:highlight w:val="green"/>
+        </w:rPr>
         <w:t>-</w:t>
       </w:r>
       <w:r>
+        <w:rPr>
+          <w:highlight w:val="green"/>
+        </w:rPr>
         <w:t xml:space="preserve"> Wiki Elephant</w:t>
       </w:r>
     </w:p>
@@ -4180,12 +4192,7 @@
         </w:r>
       </w:hyperlink>
       <w:r>
-        <w:t xml:space="preserve"> and copy the H</w:t>
-      </w:r>
-      <w:bookmarkStart w:id="1" w:name="_GoBack"/>
-      <w:bookmarkEnd w:id="1"/>
-      <w:r>
-        <w:t>TML code of the website. Open the copied code in your IDE and clean it up.</w:t>
+        <w:t xml:space="preserve"> and copy the HTML code of the website. Open the copied code in your IDE and clean it up.</w:t>
       </w:r>
     </w:p>
     <w:p>
@@ -4665,16 +4672,30 @@
     <w:p>
       <w:pPr>
         <w:pStyle w:val="Heading2"/>
-      </w:pPr>
-      <w:r>
+        <w:rPr>
+          <w:highlight w:val="green"/>
+        </w:rPr>
+      </w:pPr>
+      <w:r>
+        <w:rPr>
+          <w:highlight w:val="green"/>
+        </w:rPr>
         <w:t xml:space="preserve">Clean Up </w:t>
       </w:r>
       <w:r>
+        <w:rPr>
+          <w:highlight w:val="green"/>
+        </w:rPr>
         <w:t>-</w:t>
       </w:r>
       <w:r>
+        <w:rPr>
+          <w:highlight w:val="green"/>
+        </w:rPr>
         <w:t xml:space="preserve"> Wiki Bulgaria</w:t>
       </w:r>
+      <w:bookmarkStart w:id="1" w:name="_GoBack"/>
+      <w:bookmarkEnd w:id="1"/>
     </w:p>
     <w:p>
       <w:r>
@@ -5336,7 +5357,7 @@
             </wp:anchor>
           </w:drawing>
         </mc:Choice>
-        <mc:Fallback xmlns:w16="http://schemas.microsoft.com/office/word/2018/wordml" xmlns:w16cid="http://schemas.microsoft.com/office/word/2016/wordml/cid" xmlns:w16cex="http://schemas.microsoft.com/office/word/2018/wordml/cex" xmlns:am3d="http://schemas.microsoft.com/office/drawing/2017/model3d" xmlns:aink="http://schemas.microsoft.com/office/drawing/2016/ink" xmlns:cx8="http://schemas.microsoft.com/office/drawing/2016/5/14/chartex" xmlns:cx7="http://schemas.microsoft.com/office/drawing/2016/5/13/chartex" xmlns:cx6="http://schemas.microsoft.com/office/drawing/2016/5/12/chartex" xmlns:cx5="http://schemas.microsoft.com/office/drawing/2016/5/11/chartex" xmlns:cx4="http://schemas.microsoft.com/office/drawing/2016/5/10/chartex" xmlns:cx3="http://schemas.microsoft.com/office/drawing/2016/5/9/chartex" xmlns:cx2="http://schemas.microsoft.com/office/drawing/2015/10/21/chartex">
+        <mc:Fallback xmlns:cx2="http://schemas.microsoft.com/office/drawing/2015/10/21/chartex" xmlns:cx3="http://schemas.microsoft.com/office/drawing/2016/5/9/chartex" xmlns:cx4="http://schemas.microsoft.com/office/drawing/2016/5/10/chartex" xmlns:cx5="http://schemas.microsoft.com/office/drawing/2016/5/11/chartex" xmlns:cx6="http://schemas.microsoft.com/office/drawing/2016/5/12/chartex" xmlns:cx7="http://schemas.microsoft.com/office/drawing/2016/5/13/chartex" xmlns:cx8="http://schemas.microsoft.com/office/drawing/2016/5/14/chartex" xmlns:aink="http://schemas.microsoft.com/office/drawing/2016/ink" xmlns:am3d="http://schemas.microsoft.com/office/drawing/2017/model3d" xmlns:w16cex="http://schemas.microsoft.com/office/word/2018/wordml/cex" xmlns:w16cid="http://schemas.microsoft.com/office/word/2016/wordml/cid" xmlns:w16="http://schemas.microsoft.com/office/word/2018/wordml">
           <w:pict>
             <v:shapetype w14:anchorId="41B1E642" id="_x0000_t202" coordsize="21600,21600" o:spt="202" path="m,l,21600r21600,l21600,xe">
               <v:stroke joinstyle="miter"/>
@@ -5778,7 +5799,7 @@
                                               <a14:useLocalDpi xmlns:a14="http://schemas.microsoft.com/office/drawing/2010/main" val="0"/>
                                             </a:ext>
                                             <a:ext uri="{837473B0-CC2E-450A-ABE3-18F120FF3D39}">
-                                              <a1611:picAttrSrcUrl xmlns:a1611="http://schemas.microsoft.com/office/drawing/2016/11/main" xmlns:w16="http://schemas.microsoft.com/office/word/2018/wordml" xmlns:w16cid="http://schemas.microsoft.com/office/word/2016/wordml/cid" xmlns:w16cex="http://schemas.microsoft.com/office/word/2018/wordml/cex" xmlns:w="http://schemas.openxmlformats.org/wordprocessingml/2006/main" xmlns:w10="urn:schemas-microsoft-com:office:word" xmlns:v="urn:schemas-microsoft-com:vml" xmlns:o="urn:schemas-microsoft-com:office:office" xmlns:am3d="http://schemas.microsoft.com/office/drawing/2017/model3d" xmlns:aink="http://schemas.microsoft.com/office/drawing/2016/ink" xmlns:cx8="http://schemas.microsoft.com/office/drawing/2016/5/14/chartex" xmlns:cx7="http://schemas.microsoft.com/office/drawing/2016/5/13/chartex" xmlns:cx6="http://schemas.microsoft.com/office/drawing/2016/5/12/chartex" xmlns:cx5="http://schemas.microsoft.com/office/drawing/2016/5/11/chartex" xmlns:cx4="http://schemas.microsoft.com/office/drawing/2016/5/10/chartex" xmlns:cx3="http://schemas.microsoft.com/office/drawing/2016/5/9/chartex" xmlns:cx2="http://schemas.microsoft.com/office/drawing/2015/10/21/chartex" xmlns="" r:id="rId9"/>
+                                              <a1611:picAttrSrcUrl xmlns="" xmlns:cx2="http://schemas.microsoft.com/office/drawing/2015/10/21/chartex" xmlns:cx3="http://schemas.microsoft.com/office/drawing/2016/5/9/chartex" xmlns:cx4="http://schemas.microsoft.com/office/drawing/2016/5/10/chartex" xmlns:cx5="http://schemas.microsoft.com/office/drawing/2016/5/11/chartex" xmlns:cx6="http://schemas.microsoft.com/office/drawing/2016/5/12/chartex" xmlns:cx7="http://schemas.microsoft.com/office/drawing/2016/5/13/chartex" xmlns:cx8="http://schemas.microsoft.com/office/drawing/2016/5/14/chartex" xmlns:aink="http://schemas.microsoft.com/office/drawing/2016/ink" xmlns:am3d="http://schemas.microsoft.com/office/drawing/2017/model3d" xmlns:o="urn:schemas-microsoft-com:office:office" xmlns:v="urn:schemas-microsoft-com:vml" xmlns:w10="urn:schemas-microsoft-com:office:word" xmlns:w="http://schemas.openxmlformats.org/wordprocessingml/2006/main" xmlns:w16cex="http://schemas.microsoft.com/office/word/2018/wordml/cex" xmlns:w16cid="http://schemas.microsoft.com/office/word/2016/wordml/cid" xmlns:w16="http://schemas.microsoft.com/office/word/2018/wordml" xmlns:a1611="http://schemas.microsoft.com/office/drawing/2016/11/main" r:id="rId9"/>
                                             </a:ext>
                                           </a:extLst>
                                         </a:blip>
@@ -6118,7 +6139,7 @@
             </wp:anchor>
           </w:drawing>
         </mc:Choice>
-        <mc:Fallback xmlns:w16="http://schemas.microsoft.com/office/word/2018/wordml" xmlns:w16cid="http://schemas.microsoft.com/office/word/2016/wordml/cid" xmlns:w16cex="http://schemas.microsoft.com/office/word/2018/wordml/cex" xmlns:am3d="http://schemas.microsoft.com/office/drawing/2017/model3d" xmlns:aink="http://schemas.microsoft.com/office/drawing/2016/ink" xmlns:cx8="http://schemas.microsoft.com/office/drawing/2016/5/14/chartex" xmlns:cx7="http://schemas.microsoft.com/office/drawing/2016/5/13/chartex" xmlns:cx6="http://schemas.microsoft.com/office/drawing/2016/5/12/chartex" xmlns:cx5="http://schemas.microsoft.com/office/drawing/2016/5/11/chartex" xmlns:cx4="http://schemas.microsoft.com/office/drawing/2016/5/10/chartex" xmlns:cx3="http://schemas.microsoft.com/office/drawing/2016/5/9/chartex" xmlns:cx2="http://schemas.microsoft.com/office/drawing/2015/10/21/chartex">
+        <mc:Fallback xmlns:cx2="http://schemas.microsoft.com/office/drawing/2015/10/21/chartex" xmlns:cx3="http://schemas.microsoft.com/office/drawing/2016/5/9/chartex" xmlns:cx4="http://schemas.microsoft.com/office/drawing/2016/5/10/chartex" xmlns:cx5="http://schemas.microsoft.com/office/drawing/2016/5/11/chartex" xmlns:cx6="http://schemas.microsoft.com/office/drawing/2016/5/12/chartex" xmlns:cx7="http://schemas.microsoft.com/office/drawing/2016/5/13/chartex" xmlns:cx8="http://schemas.microsoft.com/office/drawing/2016/5/14/chartex" xmlns:aink="http://schemas.microsoft.com/office/drawing/2016/ink" xmlns:am3d="http://schemas.microsoft.com/office/drawing/2017/model3d" xmlns:w16cex="http://schemas.microsoft.com/office/word/2018/wordml/cex" xmlns:w16cid="http://schemas.microsoft.com/office/word/2016/wordml/cid" xmlns:w16="http://schemas.microsoft.com/office/word/2018/wordml">
           <w:pict>
             <v:shape w14:anchorId="2074F399" id="Text Box 16" o:spid="_x0000_s1027" type="#_x0000_t202" style="position:absolute;margin-left:109pt;margin-top:7pt;width:411.4pt;height:40.45pt;z-index:251657216;visibility:visible;mso-wrap-style:square;mso-width-percent:0;mso-height-percent:0;mso-wrap-distance-left:9pt;mso-wrap-distance-top:0;mso-wrap-distance-right:9pt;mso-wrap-distance-bottom:0;mso-position-horizontal:absolute;mso-position-horizontal-relative:text;mso-position-vertical:absolute;mso-position-vertical-relative:text;mso-width-percent:0;mso-height-percent:0;mso-width-relative:page;mso-height-relative:page;v-text-anchor:top" o:gfxdata="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" filled="f" stroked="f">
               <v:textbox inset=".5mm,1.2mm,.5mm,.5mm">
@@ -6955,7 +6976,7 @@
             </wp:anchor>
           </w:drawing>
         </mc:Choice>
-        <mc:Fallback xmlns:w16="http://schemas.microsoft.com/office/word/2018/wordml" xmlns:w16cid="http://schemas.microsoft.com/office/word/2016/wordml/cid" xmlns:w16cex="http://schemas.microsoft.com/office/word/2018/wordml/cex" xmlns:am3d="http://schemas.microsoft.com/office/drawing/2017/model3d" xmlns:aink="http://schemas.microsoft.com/office/drawing/2016/ink" xmlns:cx8="http://schemas.microsoft.com/office/drawing/2016/5/14/chartex" xmlns:cx7="http://schemas.microsoft.com/office/drawing/2016/5/13/chartex" xmlns:cx6="http://schemas.microsoft.com/office/drawing/2016/5/12/chartex" xmlns:cx5="http://schemas.microsoft.com/office/drawing/2016/5/11/chartex" xmlns:cx4="http://schemas.microsoft.com/office/drawing/2016/5/10/chartex" xmlns:cx3="http://schemas.microsoft.com/office/drawing/2016/5/9/chartex" xmlns:cx2="http://schemas.microsoft.com/office/drawing/2015/10/21/chartex">
+        <mc:Fallback xmlns:cx2="http://schemas.microsoft.com/office/drawing/2015/10/21/chartex" xmlns:cx3="http://schemas.microsoft.com/office/drawing/2016/5/9/chartex" xmlns:cx4="http://schemas.microsoft.com/office/drawing/2016/5/10/chartex" xmlns:cx5="http://schemas.microsoft.com/office/drawing/2016/5/11/chartex" xmlns:cx6="http://schemas.microsoft.com/office/drawing/2016/5/12/chartex" xmlns:cx7="http://schemas.microsoft.com/office/drawing/2016/5/13/chartex" xmlns:cx8="http://schemas.microsoft.com/office/drawing/2016/5/14/chartex" xmlns:aink="http://schemas.microsoft.com/office/drawing/2016/ink" xmlns:am3d="http://schemas.microsoft.com/office/drawing/2017/model3d" xmlns:w16cex="http://schemas.microsoft.com/office/word/2018/wordml/cex" xmlns:w16cid="http://schemas.microsoft.com/office/word/2016/wordml/cid" xmlns:w16="http://schemas.microsoft.com/office/word/2018/wordml">
           <w:pict>
             <v:line w14:anchorId="60BE7D18" id="Straight Connector 19" o:spid="_x0000_s1026" style="position:absolute;flip:y;z-index:251622400;visibility:visible;mso-wrap-style:square;mso-width-percent:0;mso-height-percent:0;mso-wrap-distance-left:9pt;mso-wrap-distance-top:0;mso-wrap-distance-right:9pt;mso-wrap-distance-bottom:0;mso-position-horizontal:absolute;mso-position-horizontal-relative:text;mso-position-vertical:absolute;mso-position-vertical-relative:text;mso-width-percent:0;mso-height-percent:0;mso-width-relative:page;mso-height-relative:page" from="-.1pt,5.2pt" to="520.7pt,5.2pt" o:gfxdata="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" strokecolor="#974706 [1609]" strokeweight="1pt">
               <v:stroke endcap="round"/>
@@ -7061,7 +7082,7 @@
                               <w:sz w:val="18"/>
                               <w:szCs w:val="18"/>
                             </w:rPr>
-                            <w:t>7</w:t>
+                            <w:t>8</w:t>
                           </w:r>
                           <w:r>
                             <w:rPr>
@@ -7186,7 +7207,7 @@
                         <w:sz w:val="18"/>
                         <w:szCs w:val="18"/>
                       </w:rPr>
-                      <w:t>7</w:t>
+                      <w:t>8</w:t>
                     </w:r>
                     <w:r>
                       <w:rPr>
@@ -13429,7 +13450,7 @@
 </file>
 
 <file path=customXml/itemProps1.xml><?xml version="1.0" encoding="utf-8"?>
-<ds:datastoreItem xmlns:ds="http://schemas.openxmlformats.org/officeDocument/2006/customXml" ds:itemID="{1B79C2F5-EF76-4225-A586-E07EE7BAA460}">
+<ds:datastoreItem xmlns:ds="http://schemas.openxmlformats.org/officeDocument/2006/customXml" ds:itemID="{DF86011A-428C-4990-A37D-F5039A733FC2}">
   <ds:schemaRefs>
     <ds:schemaRef ds:uri="http://schemas.openxmlformats.org/officeDocument/2006/bibliography"/>
   </ds:schemaRefs>

</xml_diff>